<commit_message>
Updated the first exercise
</commit_message>
<xml_diff>
--- a/05-ML/08-Workflow/_Teaching Notes- Workflow.docx
+++ b/05-ML/08-Workflow/_Teaching Notes- Workflow.docx
@@ -87,8 +87,8 @@
         <w:tblLook w:val="04A0" w:firstRow="1" w:lastRow="0" w:firstColumn="1" w:lastColumn="0" w:noHBand="0" w:noVBand="1"/>
       </w:tblPr>
       <w:tblGrid>
-        <w:gridCol w:w="5228"/>
-        <w:gridCol w:w="5228"/>
+        <w:gridCol w:w="5927"/>
+        <w:gridCol w:w="4529"/>
       </w:tblGrid>
       <w:tr>
         <w:tc>
@@ -117,7 +117,57 @@
           <w:tcPr>
             <w:tcW w:w="5228" w:type="dxa"/>
           </w:tcPr>
-          <w:p/>
+          <w:p>
+            <w:pPr>
+              <w:rPr>
+                <w:rFonts w:ascii="Courier New" w:hAnsi="Courier New" w:cs="Courier New"/>
+              </w:rPr>
+            </w:pPr>
+            <w:r>
+              <w:t xml:space="preserve">Use </w:t>
+            </w:r>
+            <w:r>
+              <w:rPr>
+                <w:highlight w:val="lightGray"/>
+              </w:rPr>
+              <w:t>s</w:t>
+            </w:r>
+            <w:r>
+              <w:rPr>
+                <w:rFonts w:ascii="Courier New" w:hAnsi="Courier New" w:cs="Courier New"/>
+                <w:highlight w:val="lightGray"/>
+              </w:rPr>
+              <w:t>orted(</w:t>
+            </w:r>
+            <w:proofErr w:type="spellStart"/>
+            <w:r>
+              <w:rPr>
+                <w:rFonts w:ascii="Courier New" w:hAnsi="Courier New" w:cs="Courier New"/>
+                <w:highlight w:val="lightGray"/>
+              </w:rPr>
+              <w:t>sklearn.metrics.SCORERS.keys</w:t>
+            </w:r>
+            <w:proofErr w:type="spellEnd"/>
+            <w:r>
+              <w:rPr>
+                <w:rFonts w:ascii="Courier New" w:hAnsi="Courier New" w:cs="Courier New"/>
+                <w:highlight w:val="lightGray"/>
+              </w:rPr>
+              <w:t>())</w:t>
+            </w:r>
+            <w:r>
+              <w:rPr>
+                <w:rFonts w:ascii="Courier New" w:hAnsi="Courier New" w:cs="Courier New"/>
+              </w:rPr>
+              <w:t xml:space="preserve">to </w:t>
+            </w:r>
+            <w:r>
+              <w:t>pull up a list of metrics</w:t>
+            </w:r>
+            <w:r>
+              <w:t xml:space="preserve"> to be fed into GridSearch</w:t>
+            </w:r>
+          </w:p>
         </w:tc>
         <w:tc>
           <w:tcPr>

</xml_diff>

<commit_message>
complete 04 pickle pipeline
</commit_message>
<xml_diff>
--- a/05-ML/08-Workflow/_Teaching Notes- Workflow.docx
+++ b/05-ML/08-Workflow/_Teaching Notes- Workflow.docx
@@ -371,7 +371,11 @@
           <w:tcPr>
             <w:tcW w:w="5228" w:type="dxa"/>
           </w:tcPr>
-          <w:p/>
+          <w:p>
+            <w:r>
+              <w:t>- Will need to keep the final solution as an array</w:t>
+            </w:r>
+          </w:p>
         </w:tc>
         <w:tc>
           <w:tcPr>
@@ -578,6 +582,118 @@
 <file path=word/numbering.xml><?xml version="1.0" encoding="utf-8"?>
 <w:numbering xmlns:wpc="http://schemas.microsoft.com/office/word/2010/wordprocessingCanvas" xmlns:cx="http://schemas.microsoft.com/office/drawing/2014/chartex" xmlns:cx1="http://schemas.microsoft.com/office/drawing/2015/9/8/chartex" xmlns:cx2="http://schemas.microsoft.com/office/drawing/2015/10/21/chartex" xmlns:cx3="http://schemas.microsoft.com/office/drawing/2016/5/9/chartex" xmlns:cx4="http://schemas.microsoft.com/office/drawing/2016/5/10/chartex" xmlns:cx5="http://schemas.microsoft.com/office/drawing/2016/5/11/chartex" xmlns:cx6="http://schemas.microsoft.com/office/drawing/2016/5/12/chartex" xmlns:cx7="http://schemas.microsoft.com/office/drawing/2016/5/13/chartex" xmlns:cx8="http://schemas.microsoft.com/office/drawing/2016/5/14/chartex" xmlns:mc="http://schemas.openxmlformats.org/markup-compatibility/2006" xmlns:aink="http://schemas.microsoft.com/office/drawing/2016/ink" xmlns:am3d="http://schemas.microsoft.com/office/drawing/2017/model3d" xmlns:o="urn:schemas-microsoft-com:office:office" xmlns:oel="http://schemas.microsoft.com/office/2019/extlst" xmlns:r="http://schemas.openxmlformats.org/officeDocument/2006/relationships" xmlns:m="http://schemas.openxmlformats.org/officeDocument/2006/math" xmlns:v="urn:schemas-microsoft-com:vml" xmlns:wp14="http://schemas.microsoft.com/office/word/2010/wordprocessingDrawing" xmlns:wp="http://schemas.openxmlformats.org/drawingml/2006/wordprocessingDrawing" xmlns:w10="urn:schemas-microsoft-com:office:word" xmlns:w="http://schemas.openxmlformats.org/wordprocessingml/2006/main" xmlns:w14="http://schemas.microsoft.com/office/word/2010/wordml" xmlns:w15="http://schemas.microsoft.com/office/word/2012/wordml" xmlns:w16cex="http://schemas.microsoft.com/office/word/2018/wordml/cex" xmlns:w16cid="http://schemas.microsoft.com/office/word/2016/wordml/cid" xmlns:w16="http://schemas.microsoft.com/office/word/2018/wordml" xmlns:w16sdtdh="http://schemas.microsoft.com/office/word/2020/wordml/sdtdatahash" xmlns:w16se="http://schemas.microsoft.com/office/word/2015/wordml/symex" xmlns:wpg="http://schemas.microsoft.com/office/word/2010/wordprocessingGroup" xmlns:wpi="http://schemas.microsoft.com/office/word/2010/wordprocessingInk" xmlns:wne="http://schemas.microsoft.com/office/word/2006/wordml" xmlns:wps="http://schemas.microsoft.com/office/word/2010/wordprocessingShape" mc:Ignorable="w14 w15 w16se w16cid w16 w16cex w16sdtdh wp14">
   <w:abstractNum w:abstractNumId="0" w15:restartNumberingAfterBreak="0">
+    <w:nsid w:val="118D06AC"/>
+    <w:multiLevelType w:val="hybridMultilevel"/>
+    <w:tmpl w:val="3EF0E610"/>
+    <w:lvl w:ilvl="0" w:tplc="7750B66E">
+      <w:numFmt w:val="bullet"/>
+      <w:lvlText w:val="-"/>
+      <w:lvlJc w:val="left"/>
+      <w:pPr>
+        <w:ind w:left="720" w:hanging="360"/>
+      </w:pPr>
+      <w:rPr>
+        <w:rFonts w:ascii="Calibri" w:eastAsiaTheme="minorHAnsi" w:hAnsi="Calibri" w:cs="Calibri" w:hint="default"/>
+      </w:rPr>
+    </w:lvl>
+    <w:lvl w:ilvl="1" w:tplc="08090003" w:tentative="1">
+      <w:start w:val="1"/>
+      <w:numFmt w:val="bullet"/>
+      <w:lvlText w:val="o"/>
+      <w:lvlJc w:val="left"/>
+      <w:pPr>
+        <w:ind w:left="1440" w:hanging="360"/>
+      </w:pPr>
+      <w:rPr>
+        <w:rFonts w:ascii="Courier New" w:hAnsi="Courier New" w:cs="Courier New" w:hint="default"/>
+      </w:rPr>
+    </w:lvl>
+    <w:lvl w:ilvl="2" w:tplc="08090005" w:tentative="1">
+      <w:start w:val="1"/>
+      <w:numFmt w:val="bullet"/>
+      <w:lvlText w:val=""/>
+      <w:lvlJc w:val="left"/>
+      <w:pPr>
+        <w:ind w:left="2160" w:hanging="360"/>
+      </w:pPr>
+      <w:rPr>
+        <w:rFonts w:ascii="Wingdings" w:hAnsi="Wingdings" w:hint="default"/>
+      </w:rPr>
+    </w:lvl>
+    <w:lvl w:ilvl="3" w:tplc="08090001" w:tentative="1">
+      <w:start w:val="1"/>
+      <w:numFmt w:val="bullet"/>
+      <w:lvlText w:val=""/>
+      <w:lvlJc w:val="left"/>
+      <w:pPr>
+        <w:ind w:left="2880" w:hanging="360"/>
+      </w:pPr>
+      <w:rPr>
+        <w:rFonts w:ascii="Symbol" w:hAnsi="Symbol" w:hint="default"/>
+      </w:rPr>
+    </w:lvl>
+    <w:lvl w:ilvl="4" w:tplc="08090003" w:tentative="1">
+      <w:start w:val="1"/>
+      <w:numFmt w:val="bullet"/>
+      <w:lvlText w:val="o"/>
+      <w:lvlJc w:val="left"/>
+      <w:pPr>
+        <w:ind w:left="3600" w:hanging="360"/>
+      </w:pPr>
+      <w:rPr>
+        <w:rFonts w:ascii="Courier New" w:hAnsi="Courier New" w:cs="Courier New" w:hint="default"/>
+      </w:rPr>
+    </w:lvl>
+    <w:lvl w:ilvl="5" w:tplc="08090005" w:tentative="1">
+      <w:start w:val="1"/>
+      <w:numFmt w:val="bullet"/>
+      <w:lvlText w:val=""/>
+      <w:lvlJc w:val="left"/>
+      <w:pPr>
+        <w:ind w:left="4320" w:hanging="360"/>
+      </w:pPr>
+      <w:rPr>
+        <w:rFonts w:ascii="Wingdings" w:hAnsi="Wingdings" w:hint="default"/>
+      </w:rPr>
+    </w:lvl>
+    <w:lvl w:ilvl="6" w:tplc="08090001" w:tentative="1">
+      <w:start w:val="1"/>
+      <w:numFmt w:val="bullet"/>
+      <w:lvlText w:val=""/>
+      <w:lvlJc w:val="left"/>
+      <w:pPr>
+        <w:ind w:left="5040" w:hanging="360"/>
+      </w:pPr>
+      <w:rPr>
+        <w:rFonts w:ascii="Symbol" w:hAnsi="Symbol" w:hint="default"/>
+      </w:rPr>
+    </w:lvl>
+    <w:lvl w:ilvl="7" w:tplc="08090003" w:tentative="1">
+      <w:start w:val="1"/>
+      <w:numFmt w:val="bullet"/>
+      <w:lvlText w:val="o"/>
+      <w:lvlJc w:val="left"/>
+      <w:pPr>
+        <w:ind w:left="5760" w:hanging="360"/>
+      </w:pPr>
+      <w:rPr>
+        <w:rFonts w:ascii="Courier New" w:hAnsi="Courier New" w:cs="Courier New" w:hint="default"/>
+      </w:rPr>
+    </w:lvl>
+    <w:lvl w:ilvl="8" w:tplc="08090005" w:tentative="1">
+      <w:start w:val="1"/>
+      <w:numFmt w:val="bullet"/>
+      <w:lvlText w:val=""/>
+      <w:lvlJc w:val="left"/>
+      <w:pPr>
+        <w:ind w:left="6480" w:hanging="360"/>
+      </w:pPr>
+      <w:rPr>
+        <w:rFonts w:ascii="Wingdings" w:hAnsi="Wingdings" w:hint="default"/>
+      </w:rPr>
+    </w:lvl>
+  </w:abstractNum>
+  <w:abstractNum w:abstractNumId="1" w15:restartNumberingAfterBreak="0">
     <w:nsid w:val="2FFC170C"/>
     <w:multiLevelType w:val="hybridMultilevel"/>
     <w:tmpl w:val="497A5E04"/>
@@ -666,7 +782,7 @@
       </w:pPr>
     </w:lvl>
   </w:abstractNum>
-  <w:abstractNum w:abstractNumId="1" w15:restartNumberingAfterBreak="0">
+  <w:abstractNum w:abstractNumId="2" w15:restartNumberingAfterBreak="0">
     <w:nsid w:val="52E55C71"/>
     <w:multiLevelType w:val="hybridMultilevel"/>
     <w:tmpl w:val="497A5E04"/>
@@ -756,9 +872,12 @@
     </w:lvl>
   </w:abstractNum>
   <w:num w:numId="1" w16cid:durableId="1666856310">
+    <w:abstractNumId w:val="2"/>
+  </w:num>
+  <w:num w:numId="2" w16cid:durableId="1561329764">
     <w:abstractNumId w:val="1"/>
   </w:num>
-  <w:num w:numId="2" w16cid:durableId="1561329764">
+  <w:num w:numId="3" w16cid:durableId="704216257">
     <w:abstractNumId w:val="0"/>
   </w:num>
 </w:numbering>

</xml_diff>

<commit_message>
Complete the last exercise
</commit_message>
<xml_diff>
--- a/05-ML/08-Workflow/_Teaching Notes- Workflow.docx
+++ b/05-ML/08-Workflow/_Teaching Notes- Workflow.docx
@@ -491,7 +491,50 @@
           <w:tcPr>
             <w:tcW w:w="5228" w:type="dxa"/>
           </w:tcPr>
-          <w:p/>
+          <w:p>
+            <w:r>
+              <w:t xml:space="preserve">This is actually quite hard as it is not in the lecture notes. Might be worth doing a separate section on this a bit later if students get up to it. </w:t>
+            </w:r>
+          </w:p>
+          <w:p/>
+          <w:p>
+            <w:r>
+              <w:t>Need to first understand the formula</w:t>
+            </w:r>
+          </w:p>
+          <w:p/>
+          <w:p>
+            <w:r>
+              <w:t>Then assign attributes that align with the formula</w:t>
+            </w:r>
+          </w:p>
+          <w:p/>
+          <w:p>
+            <w:proofErr w:type="spellStart"/>
+            <w:proofErr w:type="gramStart"/>
+            <w:r>
+              <w:t>np.std</w:t>
+            </w:r>
+            <w:proofErr w:type="spellEnd"/>
+            <w:r>
+              <w:t>(</w:t>
+            </w:r>
+            <w:proofErr w:type="spellStart"/>
+            <w:proofErr w:type="gramEnd"/>
+            <w:r>
+              <w:t>ddof</w:t>
+            </w:r>
+            <w:proofErr w:type="spellEnd"/>
+            <w:r>
+              <w:t xml:space="preserve"> = 0) is required to solve this problem</w:t>
+            </w:r>
+          </w:p>
+          <w:p/>
+          <w:p>
+            <w:r>
+              <w:t>y is not really taken into account for any of these functions</w:t>
+            </w:r>
+          </w:p>
         </w:tc>
         <w:tc>
           <w:tcPr>

</xml_diff>